<commit_message>
Changes lines() to Files.lines()
</commit_message>
<xml_diff>
--- a/Lab-New Features.docx
+++ b/Lab-New Features.docx
@@ -65,17 +65,61 @@
           <w:numId w:val="1"/>
         </w:numPr>
       </w:pPr>
-      <w:r>
-        <w:rPr>
-          <w:b/>
-        </w:rPr>
-        <w:t xml:space="preserve">default </w:t>
-      </w:r>
-      <w:r>
-        <w:rPr>
-          <w:b/>
-        </w:rPr>
-        <w:t>int getRandomNumberTickets(int max)</w:t>
+      <w:proofErr w:type="gramStart"/>
+      <w:r>
+        <w:rPr>
+          <w:b/>
+        </w:rPr>
+        <w:t>default</w:t>
+      </w:r>
+      <w:proofErr w:type="gramEnd"/>
+      <w:r>
+        <w:rPr>
+          <w:b/>
+        </w:rPr>
+        <w:t xml:space="preserve"> </w:t>
+      </w:r>
+      <w:proofErr w:type="spellStart"/>
+      <w:r>
+        <w:rPr>
+          <w:b/>
+        </w:rPr>
+        <w:t>int</w:t>
+      </w:r>
+      <w:proofErr w:type="spellEnd"/>
+      <w:r>
+        <w:rPr>
+          <w:b/>
+        </w:rPr>
+        <w:t xml:space="preserve"> </w:t>
+      </w:r>
+      <w:proofErr w:type="spellStart"/>
+      <w:r>
+        <w:rPr>
+          <w:b/>
+        </w:rPr>
+        <w:t>getRandomNumberTickets</w:t>
+      </w:r>
+      <w:proofErr w:type="spellEnd"/>
+      <w:r>
+        <w:rPr>
+          <w:b/>
+        </w:rPr>
+        <w:t>(</w:t>
+      </w:r>
+      <w:proofErr w:type="spellStart"/>
+      <w:r>
+        <w:rPr>
+          <w:b/>
+        </w:rPr>
+        <w:t>int</w:t>
+      </w:r>
+      <w:proofErr w:type="spellEnd"/>
+      <w:r>
+        <w:rPr>
+          <w:b/>
+        </w:rPr>
+        <w:t xml:space="preserve"> max)</w:t>
       </w:r>
       <w:r>
         <w:t xml:space="preserve"> – returns a random number of tickets between 1 and max inclusive</w:t>
@@ -89,17 +133,47 @@
           <w:numId w:val="1"/>
         </w:numPr>
       </w:pPr>
-      <w:r>
-        <w:rPr>
-          <w:b/>
-        </w:rPr>
-        <w:t xml:space="preserve">default </w:t>
-      </w:r>
-      <w:r>
-        <w:rPr>
-          <w:b/>
-        </w:rPr>
-        <w:t>int getNumberStrikes(</w:t>
+      <w:proofErr w:type="gramStart"/>
+      <w:r>
+        <w:rPr>
+          <w:b/>
+        </w:rPr>
+        <w:t>default</w:t>
+      </w:r>
+      <w:proofErr w:type="gramEnd"/>
+      <w:r>
+        <w:rPr>
+          <w:b/>
+        </w:rPr>
+        <w:t xml:space="preserve"> </w:t>
+      </w:r>
+      <w:proofErr w:type="spellStart"/>
+      <w:r>
+        <w:rPr>
+          <w:b/>
+        </w:rPr>
+        <w:t>int</w:t>
+      </w:r>
+      <w:proofErr w:type="spellEnd"/>
+      <w:r>
+        <w:rPr>
+          <w:b/>
+        </w:rPr>
+        <w:t xml:space="preserve"> </w:t>
+      </w:r>
+      <w:proofErr w:type="spellStart"/>
+      <w:r>
+        <w:rPr>
+          <w:b/>
+        </w:rPr>
+        <w:t>getNumberStrikes</w:t>
+      </w:r>
+      <w:proofErr w:type="spellEnd"/>
+      <w:r>
+        <w:rPr>
+          <w:b/>
+        </w:rPr>
+        <w:t>(</w:t>
       </w:r>
       <w:r>
         <w:rPr>
@@ -176,11 +250,75 @@
           <w:b/>
         </w:rPr>
       </w:pPr>
-      <w:r>
-        <w:rPr>
-          <w:b/>
-        </w:rPr>
-        <w:t>private int getRandom(int min, int max)</w:t>
+      <w:proofErr w:type="gramStart"/>
+      <w:r>
+        <w:rPr>
+          <w:b/>
+        </w:rPr>
+        <w:t>private</w:t>
+      </w:r>
+      <w:proofErr w:type="gramEnd"/>
+      <w:r>
+        <w:rPr>
+          <w:b/>
+        </w:rPr>
+        <w:t xml:space="preserve"> </w:t>
+      </w:r>
+      <w:proofErr w:type="spellStart"/>
+      <w:r>
+        <w:rPr>
+          <w:b/>
+        </w:rPr>
+        <w:t>int</w:t>
+      </w:r>
+      <w:proofErr w:type="spellEnd"/>
+      <w:r>
+        <w:rPr>
+          <w:b/>
+        </w:rPr>
+        <w:t xml:space="preserve"> </w:t>
+      </w:r>
+      <w:proofErr w:type="spellStart"/>
+      <w:r>
+        <w:rPr>
+          <w:b/>
+        </w:rPr>
+        <w:t>getRandom</w:t>
+      </w:r>
+      <w:proofErr w:type="spellEnd"/>
+      <w:r>
+        <w:rPr>
+          <w:b/>
+        </w:rPr>
+        <w:t>(</w:t>
+      </w:r>
+      <w:proofErr w:type="spellStart"/>
+      <w:r>
+        <w:rPr>
+          <w:b/>
+        </w:rPr>
+        <w:t>int</w:t>
+      </w:r>
+      <w:proofErr w:type="spellEnd"/>
+      <w:r>
+        <w:rPr>
+          <w:b/>
+        </w:rPr>
+        <w:t xml:space="preserve"> min, </w:t>
+      </w:r>
+      <w:proofErr w:type="spellStart"/>
+      <w:r>
+        <w:rPr>
+          <w:b/>
+        </w:rPr>
+        <w:t>int</w:t>
+      </w:r>
+      <w:proofErr w:type="spellEnd"/>
+      <w:r>
+        <w:rPr>
+          <w:b/>
+        </w:rPr>
+        <w:t xml:space="preserve"> max)</w:t>
       </w:r>
     </w:p>
     <w:p/>
@@ -201,7 +339,20 @@
         </w:numPr>
       </w:pPr>
       <w:r>
-        <w:t>Try renaming getRandomNumberTickets() to _</w:t>
+        <w:t xml:space="preserve">Try renaming </w:t>
+      </w:r>
+      <w:proofErr w:type="spellStart"/>
+      <w:proofErr w:type="gramStart"/>
+      <w:r>
+        <w:t>getRandomNumberTickets</w:t>
+      </w:r>
+      <w:proofErr w:type="spellEnd"/>
+      <w:r>
+        <w:t>(</w:t>
+      </w:r>
+      <w:proofErr w:type="gramEnd"/>
+      <w:r>
+        <w:t>) to _</w:t>
       </w:r>
       <w:r>
         <w:t xml:space="preserve"> and compile</w:t>
@@ -222,7 +373,20 @@
         </w:numPr>
       </w:pPr>
       <w:r>
-        <w:t xml:space="preserve">Try renaming getRandomNumberTickets() to __ (double underscore). </w:t>
+        <w:t xml:space="preserve">Try renaming </w:t>
+      </w:r>
+      <w:proofErr w:type="spellStart"/>
+      <w:proofErr w:type="gramStart"/>
+      <w:r>
+        <w:t>getRandomNumberTickets</w:t>
+      </w:r>
+      <w:proofErr w:type="spellEnd"/>
+      <w:r>
+        <w:t>(</w:t>
+      </w:r>
+      <w:proofErr w:type="gramEnd"/>
+      <w:r>
+        <w:t xml:space="preserve">) to __ (double underscore). </w:t>
       </w:r>
       <w:r>
         <w:t>Note that this fixes the compiler error.</w:t>
@@ -263,12 +427,14 @@
       <w:r>
         <w:t xml:space="preserve">Create a class called </w:t>
       </w:r>
+      <w:proofErr w:type="spellStart"/>
       <w:r>
         <w:rPr>
           <w:b/>
         </w:rPr>
         <w:t>OracleCodeOne</w:t>
       </w:r>
+      <w:proofErr w:type="spellEnd"/>
     </w:p>
     <w:p>
       <w:pPr>
@@ -365,8 +531,26 @@
         <w:t>Tip: You can use</w:t>
       </w:r>
       <w:r>
-        <w:t xml:space="preserve"> the lines() method and mapToDouble</w:t>
-      </w:r>
+        <w:t xml:space="preserve"> the </w:t>
+      </w:r>
+      <w:proofErr w:type="gramStart"/>
+      <w:r>
+        <w:t>Files.</w:t>
+      </w:r>
+      <w:bookmarkStart w:id="0" w:name="_GoBack"/>
+      <w:bookmarkEnd w:id="0"/>
+      <w:r>
+        <w:t>lines(</w:t>
+      </w:r>
+      <w:proofErr w:type="gramEnd"/>
+      <w:r>
+        <w:t xml:space="preserve">) method and </w:t>
+      </w:r>
+      <w:proofErr w:type="spellStart"/>
+      <w:r>
+        <w:t>mapToDouble</w:t>
+      </w:r>
+      <w:proofErr w:type="spellEnd"/>
       <w:r>
         <w:t>() to do this with streams.</w:t>
       </w:r>
@@ -402,8 +586,13 @@
         <w:t>4</w:t>
       </w:r>
       <w:r>
-        <w:t xml:space="preserve"> - var</w:t>
-      </w:r>
+        <w:t xml:space="preserve"> - </w:t>
+      </w:r>
+      <w:proofErr w:type="spellStart"/>
+      <w:r>
+        <w:t>var</w:t>
+      </w:r>
+      <w:proofErr w:type="spellEnd"/>
     </w:p>
     <w:p>
       <w:pPr>
@@ -416,18 +605,21 @@
       <w:r>
         <w:t xml:space="preserve">Copy your </w:t>
       </w:r>
+      <w:proofErr w:type="spellStart"/>
       <w:r>
         <w:rPr>
           <w:b/>
         </w:rPr>
         <w:t>OracleCodeOne</w:t>
       </w:r>
+      <w:proofErr w:type="spellEnd"/>
       <w:r>
         <w:t xml:space="preserve"> </w:t>
       </w:r>
       <w:r>
         <w:t xml:space="preserve">code into a class called </w:t>
       </w:r>
+      <w:proofErr w:type="spellStart"/>
       <w:r>
         <w:rPr>
           <w:b/>
@@ -440,6 +632,7 @@
         </w:rPr>
         <w:t>WithVar</w:t>
       </w:r>
+      <w:proofErr w:type="spellEnd"/>
     </w:p>
     <w:p>
       <w:pPr>
@@ -450,7 +643,15 @@
         </w:numPr>
       </w:pPr>
       <w:r>
-        <w:t>Switch to use var in every place it is allowed</w:t>
+        <w:t xml:space="preserve">Switch to use </w:t>
+      </w:r>
+      <w:proofErr w:type="spellStart"/>
+      <w:r>
+        <w:t>var</w:t>
+      </w:r>
+      <w:proofErr w:type="spellEnd"/>
+      <w:r>
+        <w:t xml:space="preserve"> in every place it is allowed</w:t>
       </w:r>
     </w:p>
     <w:p>
@@ -496,8 +697,6 @@
       <w:r>
         <w:t xml:space="preserve"> (5)</w:t>
       </w:r>
-      <w:bookmarkStart w:id="0" w:name="_GoBack"/>
-      <w:bookmarkEnd w:id="0"/>
       <w:r>
         <w:t xml:space="preserve">: </w:t>
       </w:r>
@@ -588,7 +787,15 @@
         </w:numPr>
       </w:pPr>
       <w:r>
-        <w:t>Create a file with a few sentences. Read it into a stream and print all the words until you get to one that is six characters or more. (Do not print the six character word.)</w:t>
+        <w:t xml:space="preserve">Create a file with a few sentences. Read it into a stream and print all the words until you get to one that is six characters or more. (Do not print the </w:t>
+      </w:r>
+      <w:proofErr w:type="gramStart"/>
+      <w:r>
+        <w:t>six character</w:t>
+      </w:r>
+      <w:proofErr w:type="gramEnd"/>
+      <w:r>
+        <w:t xml:space="preserve"> word.)</w:t>
       </w:r>
     </w:p>
     <w:p>
@@ -603,7 +810,23 @@
         <w:t>Using the same file in the previous sentence, print just the first word that is six characters or more.</w:t>
       </w:r>
       <w:r>
-        <w:t xml:space="preserve"> (do not use dropWhile for this)</w:t>
+        <w:t xml:space="preserve"> (</w:t>
+      </w:r>
+      <w:proofErr w:type="gramStart"/>
+      <w:r>
+        <w:t>do</w:t>
+      </w:r>
+      <w:proofErr w:type="gramEnd"/>
+      <w:r>
+        <w:t xml:space="preserve"> not use </w:t>
+      </w:r>
+      <w:proofErr w:type="spellStart"/>
+      <w:r>
+        <w:t>dropWhile</w:t>
+      </w:r>
+      <w:proofErr w:type="spellEnd"/>
+      <w:r>
+        <w:t xml:space="preserve"> for this)</w:t>
       </w:r>
     </w:p>
     <w:p>

</xml_diff>

<commit_message>
change font on __
</commit_message>
<xml_diff>
--- a/Lab-New Features.docx
+++ b/Lab-New Features.docx
@@ -342,18 +342,21 @@
         <w:t xml:space="preserve">Try renaming </w:t>
       </w:r>
       <w:proofErr w:type="spellStart"/>
-      <w:proofErr w:type="gramStart"/>
       <w:r>
         <w:t>getRandomNumberTickets</w:t>
       </w:r>
       <w:proofErr w:type="spellEnd"/>
       <w:r>
-        <w:t>(</w:t>
-      </w:r>
-      <w:proofErr w:type="gramEnd"/>
-      <w:r>
-        <w:t>) to _</w:t>
-      </w:r>
+        <w:t xml:space="preserve">() to </w:t>
+      </w:r>
+      <w:r>
+        <w:rPr>
+          <w:rFonts w:ascii="Courier New" w:hAnsi="Courier New" w:cs="Courier New"/>
+        </w:rPr>
+        <w:t>_</w:t>
+      </w:r>
+      <w:bookmarkStart w:id="0" w:name="_GoBack"/>
+      <w:bookmarkEnd w:id="0"/>
       <w:r>
         <w:t xml:space="preserve"> and compile</w:t>
       </w:r>
@@ -386,7 +389,16 @@
       </w:r>
       <w:proofErr w:type="gramEnd"/>
       <w:r>
-        <w:t xml:space="preserve">) to __ (double underscore). </w:t>
+        <w:t xml:space="preserve">) to </w:t>
+      </w:r>
+      <w:r>
+        <w:rPr>
+          <w:rFonts w:ascii="Courier New" w:hAnsi="Courier New" w:cs="Courier New"/>
+        </w:rPr>
+        <w:t>__</w:t>
+      </w:r>
+      <w:r>
+        <w:t xml:space="preserve"> (double underscore). </w:t>
       </w:r>
       <w:r>
         <w:t>Note that this fixes the compiler error.</w:t>
@@ -537,8 +549,6 @@
       <w:r>
         <w:t>Files.</w:t>
       </w:r>
-      <w:bookmarkStart w:id="0" w:name="_GoBack"/>
-      <w:bookmarkEnd w:id="0"/>
       <w:r>
         <w:t>lines(</w:t>
       </w:r>

</xml_diff>